<commit_message>
add pptx and fix docx
</commit_message>
<xml_diff>
--- a/软件设计与开发1.docx
+++ b/软件设计与开发1.docx
@@ -27,7 +27,6 @@
         <w:spacing w:after="100" w:afterAutospacing="1" w:line="360" w:lineRule="auto"/>
         <w:jc w:val="center"/>
         <w:rPr>
-          <w:rFonts w:hint="eastAsia"/>
           <w:b/>
           <w:sz w:val="55"/>
         </w:rPr>
@@ -47,25 +46,19 @@
           <w:b/>
           <w:sz w:val="55"/>
         </w:rPr>
-        <w:t>软件设计与开发</w:t>
-      </w:r>
-      <w:r>
-        <w:rPr>
-          <w:rFonts w:hint="eastAsia"/>
+        <w:t>软件设计与实践</w:t>
+      </w:r>
+      <w:bookmarkStart w:id="0" w:name="_GoBack"/>
+      <w:bookmarkEnd w:id="0"/>
+    </w:p>
+    <w:p>
+      <w:pPr>
+        <w:spacing w:after="100" w:afterAutospacing="1" w:line="360" w:lineRule="auto"/>
+        <w:jc w:val="center"/>
+        <w:rPr>
           <w:b/>
           <w:sz w:val="55"/>
         </w:rPr>
-        <w:t>1</w:t>
-      </w:r>
-    </w:p>
-    <w:p>
-      <w:pPr>
-        <w:spacing w:after="100" w:afterAutospacing="1" w:line="360" w:lineRule="auto"/>
-        <w:jc w:val="center"/>
-        <w:rPr>
-          <w:b/>
-          <w:sz w:val="55"/>
-        </w:rPr>
       </w:pPr>
     </w:p>
     <w:p>
@@ -73,6 +66,7 @@
         <w:spacing w:after="100" w:afterAutospacing="1" w:line="360" w:lineRule="auto"/>
         <w:jc w:val="right"/>
         <w:rPr>
+          <w:rFonts w:hint="eastAsia"/>
           <w:b/>
           <w:sz w:val="39"/>
         </w:rPr>
@@ -97,21 +91,57 @@
     <w:p>
       <w:pPr>
         <w:spacing w:after="100" w:afterAutospacing="1" w:line="360" w:lineRule="auto"/>
-        <w:ind w:right="1568"/>
-        <w:rPr>
-          <w:rFonts w:hint="eastAsia"/>
-          <w:b/>
-          <w:sz w:val="39"/>
-        </w:rPr>
-      </w:pPr>
-    </w:p>
-    <w:p>
-      <w:pPr>
-        <w:spacing w:after="100" w:afterAutospacing="1" w:line="360" w:lineRule="auto"/>
         <w:jc w:val="right"/>
         <w:rPr>
-          <w:b/>
-          <w:sz w:val="39"/>
+          <w:szCs w:val="21"/>
+        </w:rPr>
+      </w:pPr>
+      <w:r>
+        <w:rPr>
+          <w:rFonts w:hint="eastAsia"/>
+          <w:b/>
+          <w:szCs w:val="21"/>
+        </w:rPr>
+        <w:t>-</w:t>
+      </w:r>
+      <w:r>
+        <w:rPr>
+          <w:rFonts w:hint="eastAsia"/>
+          <w:szCs w:val="21"/>
+        </w:rPr>
+        <w:t xml:space="preserve"> </w:t>
+      </w:r>
+      <w:r>
+        <w:rPr>
+          <w:rFonts w:hint="eastAsia"/>
+          <w:szCs w:val="21"/>
+        </w:rPr>
+        <w:t>H</w:t>
+      </w:r>
+      <w:r>
+        <w:rPr>
+          <w:szCs w:val="21"/>
+        </w:rPr>
+        <w:t>op Doubling Label Indexing for Point-to-Point Distance Querying On Scale-Free Networks</w:t>
+      </w:r>
+    </w:p>
+    <w:p>
+      <w:pPr>
+        <w:spacing w:after="100" w:afterAutospacing="1" w:line="360" w:lineRule="auto"/>
+        <w:jc w:val="right"/>
+        <w:rPr>
+          <w:szCs w:val="21"/>
+        </w:rPr>
+      </w:pPr>
+    </w:p>
+    <w:p>
+      <w:pPr>
+        <w:spacing w:after="100" w:afterAutospacing="1" w:line="360" w:lineRule="auto"/>
+        <w:jc w:val="right"/>
+        <w:rPr>
+          <w:rFonts w:hint="eastAsia"/>
+          <w:b/>
+          <w:szCs w:val="21"/>
         </w:rPr>
       </w:pPr>
     </w:p>
@@ -143,7 +173,6 @@
               <w:spacing w:after="100" w:afterAutospacing="1" w:line="360" w:lineRule="auto"/>
               <w:jc w:val="right"/>
               <w:rPr>
-                <w:rFonts w:hint="eastAsia"/>
                 <w:b/>
                 <w:sz w:val="39"/>
               </w:rPr>
@@ -175,7 +204,6 @@
               <w:spacing w:after="100" w:afterAutospacing="1" w:line="360" w:lineRule="auto"/>
               <w:jc w:val="right"/>
               <w:rPr>
-                <w:rFonts w:hint="eastAsia"/>
                 <w:b/>
                 <w:sz w:val="39"/>
               </w:rPr>
@@ -201,7 +229,6 @@
               <w:spacing w:after="100" w:afterAutospacing="1" w:line="360" w:lineRule="auto"/>
               <w:jc w:val="right"/>
               <w:rPr>
-                <w:rFonts w:hint="eastAsia"/>
                 <w:b/>
                 <w:sz w:val="39"/>
               </w:rPr>
@@ -240,7 +267,6 @@
               <w:spacing w:after="100" w:afterAutospacing="1" w:line="360" w:lineRule="auto"/>
               <w:jc w:val="right"/>
               <w:rPr>
-                <w:rFonts w:hint="eastAsia"/>
                 <w:b/>
                 <w:sz w:val="39"/>
               </w:rPr>
@@ -260,6 +286,17 @@
     <w:p>
       <w:pPr>
         <w:spacing w:after="100" w:afterAutospacing="1" w:line="360" w:lineRule="auto"/>
+        <w:ind w:right="1568"/>
+        <w:rPr>
+          <w:rFonts w:hint="eastAsia"/>
+          <w:b/>
+          <w:sz w:val="39"/>
+        </w:rPr>
+      </w:pPr>
+    </w:p>
+    <w:p>
+      <w:pPr>
+        <w:spacing w:after="100" w:afterAutospacing="1" w:line="360" w:lineRule="auto"/>
         <w:jc w:val="right"/>
         <w:rPr>
           <w:b/>
@@ -280,17 +317,6 @@
     <w:p>
       <w:pPr>
         <w:spacing w:after="100" w:afterAutospacing="1" w:line="360" w:lineRule="auto"/>
-        <w:jc w:val="right"/>
-        <w:rPr>
-          <w:rFonts w:hint="eastAsia"/>
-          <w:b/>
-          <w:sz w:val="39"/>
-        </w:rPr>
-      </w:pPr>
-    </w:p>
-    <w:p>
-      <w:pPr>
-        <w:spacing w:after="100" w:afterAutospacing="1" w:line="360" w:lineRule="auto"/>
         <w:jc w:val="center"/>
         <w:rPr>
           <w:szCs w:val="21"/>
@@ -308,7 +334,6 @@
       <w:pPr>
         <w:spacing w:after="100" w:afterAutospacing="1" w:line="360" w:lineRule="auto"/>
         <w:rPr>
-          <w:rFonts w:hint="eastAsia"/>
           <w:b/>
           <w:sz w:val="36"/>
           <w:szCs w:val="36"/>
@@ -493,7 +518,6 @@
       <w:pPr>
         <w:spacing w:after="100" w:afterAutospacing="1" w:line="360" w:lineRule="auto"/>
         <w:rPr>
-          <w:rFonts w:hint="eastAsia"/>
           <w:sz w:val="24"/>
           <w:szCs w:val="24"/>
         </w:rPr>
@@ -573,7 +597,6 @@
       <w:pPr>
         <w:spacing w:after="100" w:afterAutospacing="1" w:line="360" w:lineRule="auto"/>
         <w:rPr>
-          <w:rFonts w:hint="eastAsia"/>
           <w:b/>
           <w:sz w:val="36"/>
           <w:szCs w:val="36"/>
@@ -622,13 +645,47 @@
           <w:szCs w:val="24"/>
         </w:rPr>
         <w:t>：</w:t>
+      </w:r>
+    </w:p>
+    <w:p>
+      <w:pPr>
+        <w:spacing w:after="100" w:afterAutospacing="1" w:line="360" w:lineRule="auto"/>
+        <w:rPr>
+          <w:b/>
+          <w:sz w:val="24"/>
+          <w:szCs w:val="24"/>
+        </w:rPr>
+      </w:pPr>
+      <w:r>
+        <w:rPr>
+          <w:b/>
+          <w:sz w:val="24"/>
+          <w:szCs w:val="24"/>
+        </w:rPr>
+        <w:tab/>
+      </w:r>
+      <w:r>
+        <w:rPr>
+          <w:b/>
+          <w:sz w:val="24"/>
+          <w:szCs w:val="24"/>
+        </w:rPr>
+        <w:tab/>
+      </w:r>
+      <w:r>
+        <w:rPr>
+          <w:b/>
+          <w:sz w:val="24"/>
+          <w:szCs w:val="24"/>
+        </w:rPr>
+        <w:tab/>
       </w:r>
     </w:p>
     <w:tbl>
       <w:tblPr>
         <w:tblStyle w:val="a3"/>
         <w:tblW w:w="0" w:type="auto"/>
-        <w:tblInd w:w="1980" w:type="dxa"/>
+        <w:tblInd w:w="1701" w:type="dxa"/>
         <w:tblBorders>
           <w:top w:val="none" w:sz="0" w:space="0" w:color="auto"/>
           <w:left w:val="none" w:sz="0" w:space="0" w:color="auto"/>
@@ -640,24 +697,19 @@
         <w:tblLook w:val="04A0" w:firstRow="1" w:lastRow="0" w:firstColumn="1" w:lastColumn="0" w:noHBand="0" w:noVBand="1"/>
       </w:tblPr>
       <w:tblGrid>
-        <w:gridCol w:w="728"/>
-        <w:gridCol w:w="1011"/>
-        <w:gridCol w:w="145"/>
-        <w:gridCol w:w="2162"/>
+        <w:gridCol w:w="1064"/>
+        <w:gridCol w:w="921"/>
+        <w:gridCol w:w="850"/>
       </w:tblGrid>
       <w:tr>
-        <w:trPr>
-          <w:trHeight w:val="297"/>
-        </w:trPr>
         <w:tc>
           <w:tcPr>
-            <w:tcW w:w="728" w:type="dxa"/>
+            <w:tcW w:w="1064" w:type="dxa"/>
           </w:tcPr>
           <w:p>
             <w:pPr>
               <w:spacing w:after="100" w:afterAutospacing="1" w:line="360" w:lineRule="auto"/>
               <w:rPr>
-                <w:rFonts w:hint="eastAsia"/>
                 <w:b/>
                 <w:sz w:val="24"/>
                 <w:szCs w:val="24"/>
@@ -675,14 +727,12 @@
         </w:tc>
         <w:tc>
           <w:tcPr>
-            <w:tcW w:w="1156" w:type="dxa"/>
-            <w:gridSpan w:val="2"/>
+            <w:tcW w:w="921" w:type="dxa"/>
           </w:tcPr>
           <w:p>
             <w:pPr>
               <w:spacing w:after="100" w:afterAutospacing="1" w:line="360" w:lineRule="auto"/>
               <w:rPr>
-                <w:rFonts w:hint="eastAsia"/>
                 <w:b/>
                 <w:sz w:val="24"/>
                 <w:szCs w:val="24"/>
@@ -700,13 +750,12 @@
         </w:tc>
         <w:tc>
           <w:tcPr>
-            <w:tcW w:w="2162" w:type="dxa"/>
+            <w:tcW w:w="850" w:type="dxa"/>
           </w:tcPr>
           <w:p>
             <w:pPr>
               <w:spacing w:after="100" w:afterAutospacing="1" w:line="360" w:lineRule="auto"/>
               <w:rPr>
-                <w:rFonts w:hint="eastAsia"/>
                 <w:b/>
                 <w:sz w:val="24"/>
                 <w:szCs w:val="24"/>
@@ -716,18 +765,14 @@
         </w:tc>
       </w:tr>
       <w:tr>
-        <w:trPr>
-          <w:trHeight w:val="297"/>
-        </w:trPr>
         <w:tc>
           <w:tcPr>
-            <w:tcW w:w="728" w:type="dxa"/>
+            <w:tcW w:w="1064" w:type="dxa"/>
           </w:tcPr>
           <w:p>
             <w:pPr>
               <w:spacing w:after="100" w:afterAutospacing="1" w:line="360" w:lineRule="auto"/>
               <w:rPr>
-                <w:rFonts w:hint="eastAsia"/>
                 <w:b/>
                 <w:sz w:val="24"/>
                 <w:szCs w:val="24"/>
@@ -754,13 +799,12 @@
         </w:tc>
         <w:tc>
           <w:tcPr>
-            <w:tcW w:w="1011" w:type="dxa"/>
+            <w:tcW w:w="921" w:type="dxa"/>
           </w:tcPr>
           <w:p>
             <w:pPr>
               <w:spacing w:after="100" w:afterAutospacing="1" w:line="360" w:lineRule="auto"/>
               <w:rPr>
-                <w:rFonts w:hint="eastAsia"/>
                 <w:b/>
                 <w:sz w:val="24"/>
                 <w:szCs w:val="24"/>
@@ -787,14 +831,12 @@
         </w:tc>
         <w:tc>
           <w:tcPr>
-            <w:tcW w:w="2307" w:type="dxa"/>
-            <w:gridSpan w:val="2"/>
+            <w:tcW w:w="850" w:type="dxa"/>
           </w:tcPr>
           <w:p>
             <w:pPr>
               <w:spacing w:after="100" w:afterAutospacing="1" w:line="360" w:lineRule="auto"/>
               <w:rPr>
-                <w:rFonts w:hint="eastAsia"/>
                 <w:b/>
                 <w:sz w:val="24"/>
                 <w:szCs w:val="24"/>
@@ -802,6 +844,7 @@
             </w:pPr>
             <w:r>
               <w:rPr>
+                <w:rFonts w:hint="eastAsia"/>
                 <w:b/>
                 <w:sz w:val="24"/>
                 <w:szCs w:val="24"/>
@@ -812,18 +855,14 @@
         </w:tc>
       </w:tr>
       <w:tr>
-        <w:trPr>
-          <w:trHeight w:val="297"/>
-        </w:trPr>
         <w:tc>
           <w:tcPr>
-            <w:tcW w:w="728" w:type="dxa"/>
+            <w:tcW w:w="1064" w:type="dxa"/>
           </w:tcPr>
           <w:p>
             <w:pPr>
               <w:spacing w:after="100" w:afterAutospacing="1" w:line="360" w:lineRule="auto"/>
               <w:rPr>
-                <w:rFonts w:hint="eastAsia"/>
                 <w:b/>
                 <w:sz w:val="24"/>
                 <w:szCs w:val="24"/>
@@ -831,23 +870,23 @@
             </w:pPr>
             <w:r>
               <w:rPr>
+                <w:rFonts w:hint="eastAsia"/>
                 <w:b/>
                 <w:sz w:val="24"/>
                 <w:szCs w:val="24"/>
               </w:rPr>
-              <w:t>…</w:t>
+              <w:t>……</w:t>
             </w:r>
           </w:p>
         </w:tc>
         <w:tc>
           <w:tcPr>
-            <w:tcW w:w="1011" w:type="dxa"/>
+            <w:tcW w:w="921" w:type="dxa"/>
           </w:tcPr>
           <w:p>
             <w:pPr>
               <w:spacing w:after="100" w:afterAutospacing="1" w:line="360" w:lineRule="auto"/>
               <w:rPr>
-                <w:rFonts w:hint="eastAsia"/>
                 <w:b/>
                 <w:sz w:val="24"/>
                 <w:szCs w:val="24"/>
@@ -855,18 +894,44 @@
             </w:pPr>
             <w:r>
               <w:rPr>
+                <w:rFonts w:hint="eastAsia"/>
                 <w:b/>
                 <w:sz w:val="24"/>
                 <w:szCs w:val="24"/>
               </w:rPr>
-              <w:t>…</w:t>
+              <w:t>……</w:t>
             </w:r>
           </w:p>
         </w:tc>
         <w:tc>
           <w:tcPr>
-            <w:tcW w:w="2307" w:type="dxa"/>
-            <w:gridSpan w:val="2"/>
+            <w:tcW w:w="850" w:type="dxa"/>
+          </w:tcPr>
+          <w:p>
+            <w:pPr>
+              <w:spacing w:after="100" w:afterAutospacing="1" w:line="360" w:lineRule="auto"/>
+              <w:rPr>
+                <w:b/>
+                <w:sz w:val="24"/>
+                <w:szCs w:val="24"/>
+              </w:rPr>
+            </w:pPr>
+            <w:r>
+              <w:rPr>
+                <w:rFonts w:hint="eastAsia"/>
+                <w:b/>
+                <w:sz w:val="24"/>
+                <w:szCs w:val="24"/>
+              </w:rPr>
+              <w:t>……</w:t>
+            </w:r>
+          </w:p>
+        </w:tc>
+      </w:tr>
+      <w:tr>
+        <w:tc>
+          <w:tcPr>
+            <w:tcW w:w="1064" w:type="dxa"/>
           </w:tcPr>
           <w:p>
             <w:pPr>
@@ -883,14 +948,18 @@
                 <w:sz w:val="24"/>
                 <w:szCs w:val="24"/>
               </w:rPr>
-              <w:t>…</w:t>
+              <w:t>n1</w:t>
             </w:r>
           </w:p>
+        </w:tc>
+        <w:tc>
+          <w:tcPr>
+            <w:tcW w:w="921" w:type="dxa"/>
+          </w:tcPr>
           <w:p>
             <w:pPr>
               <w:spacing w:after="100" w:afterAutospacing="1" w:line="360" w:lineRule="auto"/>
               <w:rPr>
-                <w:rFonts w:hint="eastAsia"/>
                 <w:b/>
                 <w:sz w:val="24"/>
                 <w:szCs w:val="24"/>
@@ -902,16 +971,32 @@
                 <w:sz w:val="24"/>
                 <w:szCs w:val="24"/>
               </w:rPr>
-              <w:t xml:space="preserve"> </w:t>
+              <w:t>n</w:t>
             </w:r>
             <w:r>
+              <w:rPr>
+                <w:rFonts w:hint="eastAsia"/>
+                <w:b/>
+                <w:sz w:val="24"/>
+                <w:szCs w:val="24"/>
+              </w:rPr>
+              <w:t>1</w:t>
+            </w:r>
+          </w:p>
+        </w:tc>
+        <w:tc>
+          <w:tcPr>
+            <w:tcW w:w="850" w:type="dxa"/>
+          </w:tcPr>
+          <w:p>
+            <w:pPr>
+              <w:spacing w:after="100" w:afterAutospacing="1" w:line="360" w:lineRule="auto"/>
               <w:rPr>
                 <w:b/>
                 <w:sz w:val="24"/>
                 <w:szCs w:val="24"/>
               </w:rPr>
-              <w:t xml:space="preserve">N </w:t>
-            </w:r>
+            </w:pPr>
           </w:p>
         </w:tc>
       </w:tr>
@@ -920,7 +1005,16 @@
       <w:pPr>
         <w:spacing w:after="100" w:afterAutospacing="1" w:line="360" w:lineRule="auto"/>
         <w:rPr>
-          <w:rFonts w:hint="eastAsia"/>
+          <w:b/>
+          <w:sz w:val="24"/>
+          <w:szCs w:val="24"/>
+        </w:rPr>
+      </w:pPr>
+    </w:p>
+    <w:p>
+      <w:pPr>
+        <w:spacing w:after="100" w:afterAutospacing="1" w:line="360" w:lineRule="auto"/>
+        <w:rPr>
           <w:sz w:val="24"/>
           <w:szCs w:val="24"/>
         </w:rPr>
@@ -1005,7 +1099,6 @@
       <w:pPr>
         <w:spacing w:after="100" w:afterAutospacing="1" w:line="360" w:lineRule="auto"/>
         <w:rPr>
-          <w:rFonts w:hint="eastAsia"/>
           <w:sz w:val="24"/>
           <w:szCs w:val="24"/>
         </w:rPr>
@@ -1054,7 +1147,6 @@
       <w:pPr>
         <w:spacing w:after="100" w:afterAutospacing="1" w:line="360" w:lineRule="auto"/>
         <w:rPr>
-          <w:b/>
           <w:sz w:val="24"/>
           <w:szCs w:val="24"/>
         </w:rPr>
@@ -1082,102 +1174,39 @@
           <w:szCs w:val="24"/>
         </w:rPr>
         <w:tab/>
-        <w:t>Vi</w:t>
-      </w:r>
-      <w:r>
-        <w:rPr>
-          <w:b/>
+      </w:r>
+      <w:r>
+        <w:rPr>
+          <w:sz w:val="24"/>
+          <w:szCs w:val="24"/>
+        </w:rPr>
+        <w:t>迭代的次数</w:t>
+      </w:r>
+    </w:p>
+    <w:p>
+      <w:pPr>
+        <w:spacing w:after="100" w:afterAutospacing="1" w:line="360" w:lineRule="auto"/>
+        <w:rPr>
+          <w:sz w:val="24"/>
+          <w:szCs w:val="24"/>
+        </w:rPr>
+      </w:pPr>
+      <w:r>
+        <w:rPr>
           <w:sz w:val="24"/>
           <w:szCs w:val="24"/>
         </w:rPr>
         <w:tab/>
       </w:r>
-      <w:proofErr w:type="spellStart"/>
-      <w:r>
-        <w:rPr>
-          <w:b/>
-          <w:sz w:val="24"/>
-          <w:szCs w:val="24"/>
-        </w:rPr>
-        <w:t>vj</w:t>
-      </w:r>
-      <w:proofErr w:type="spellEnd"/>
-      <w:r>
-        <w:rPr>
-          <w:b/>
+      <w:r>
+        <w:rPr>
           <w:sz w:val="24"/>
           <w:szCs w:val="24"/>
         </w:rPr>
         <w:tab/>
       </w:r>
-      <w:proofErr w:type="spellStart"/>
-      <w:r>
-        <w:rPr>
-          <w:b/>
-          <w:sz w:val="24"/>
-          <w:szCs w:val="24"/>
-        </w:rPr>
-        <w:t>D_</w:t>
-      </w:r>
-      <w:proofErr w:type="gramStart"/>
-      <w:r>
-        <w:rPr>
-          <w:b/>
-          <w:sz w:val="24"/>
-          <w:szCs w:val="24"/>
-        </w:rPr>
-        <w:t>min</w:t>
-      </w:r>
-      <w:proofErr w:type="spellEnd"/>
-      <w:r>
-        <w:rPr>
-          <w:b/>
-          <w:sz w:val="24"/>
-          <w:szCs w:val="24"/>
-        </w:rPr>
-        <w:t>(</w:t>
-      </w:r>
-      <w:proofErr w:type="gramEnd"/>
-      <w:r>
-        <w:rPr>
-          <w:b/>
-          <w:sz w:val="24"/>
-          <w:szCs w:val="24"/>
-        </w:rPr>
-        <w:t xml:space="preserve">vi. </w:t>
-      </w:r>
-      <w:proofErr w:type="spellStart"/>
-      <w:r>
-        <w:rPr>
-          <w:b/>
-          <w:sz w:val="24"/>
-          <w:szCs w:val="24"/>
-        </w:rPr>
-        <w:t>vj</w:t>
-      </w:r>
-      <w:proofErr w:type="spellEnd"/>
-      <w:r>
-        <w:rPr>
-          <w:b/>
-          <w:sz w:val="24"/>
-          <w:szCs w:val="24"/>
-        </w:rPr>
-        <w:t>)</w:t>
-      </w:r>
-    </w:p>
-    <w:p>
-      <w:pPr>
-        <w:spacing w:after="100" w:afterAutospacing="1" w:line="360" w:lineRule="auto"/>
-        <w:rPr>
-          <w:rFonts w:hint="eastAsia"/>
-          <w:b/>
-          <w:sz w:val="24"/>
-          <w:szCs w:val="24"/>
-        </w:rPr>
-      </w:pPr>
-      <w:r>
-        <w:rPr>
-          <w:b/>
+      <w:r>
+        <w:rPr>
           <w:sz w:val="24"/>
           <w:szCs w:val="24"/>
         </w:rPr>
@@ -1185,6 +1214,23 @@
       </w:r>
       <w:r>
         <w:rPr>
+          <w:sz w:val="24"/>
+          <w:szCs w:val="24"/>
+        </w:rPr>
+        <w:t>两点之间的距离</w:t>
+      </w:r>
+    </w:p>
+    <w:p>
+      <w:pPr>
+        <w:spacing w:after="100" w:afterAutospacing="1" w:line="360" w:lineRule="auto"/>
+        <w:rPr>
+          <w:b/>
+          <w:sz w:val="24"/>
+          <w:szCs w:val="24"/>
+        </w:rPr>
+      </w:pPr>
+      <w:r>
+        <w:rPr>
           <w:b/>
           <w:sz w:val="24"/>
           <w:szCs w:val="24"/>
@@ -1197,34 +1243,6 @@
           <w:sz w:val="24"/>
           <w:szCs w:val="24"/>
         </w:rPr>
-        <w:tab/>
-        <w:t>…</w:t>
-      </w:r>
-    </w:p>
-    <w:p>
-      <w:pPr>
-        <w:spacing w:after="100" w:afterAutospacing="1" w:line="360" w:lineRule="auto"/>
-        <w:rPr>
-          <w:rFonts w:hint="eastAsia"/>
-          <w:b/>
-          <w:sz w:val="24"/>
-          <w:szCs w:val="24"/>
-        </w:rPr>
-      </w:pPr>
-      <w:r>
-        <w:rPr>
-          <w:b/>
-          <w:sz w:val="24"/>
-          <w:szCs w:val="24"/>
-        </w:rPr>
-        <w:tab/>
-      </w:r>
-      <w:r>
-        <w:rPr>
-          <w:b/>
-          <w:sz w:val="24"/>
-          <w:szCs w:val="24"/>
-        </w:rPr>
         <w:t>一些基本概念</w:t>
       </w:r>
       <w:r>
@@ -1251,6 +1269,7 @@
           <w:sz w:val="24"/>
           <w:szCs w:val="24"/>
         </w:rPr>
+        <w:lastRenderedPageBreak/>
         <w:tab/>
       </w:r>
       <w:r>
@@ -1310,7 +1329,6 @@
         <w:spacing w:after="100" w:afterAutospacing="1" w:line="360" w:lineRule="auto"/>
         <w:ind w:left="1260" w:firstLine="420"/>
         <w:rPr>
-          <w:rFonts w:hint="eastAsia"/>
           <w:sz w:val="24"/>
           <w:szCs w:val="24"/>
         </w:rPr>
@@ -1398,15 +1416,7 @@
           <w:sz w:val="24"/>
           <w:szCs w:val="24"/>
         </w:rPr>
-        <w:t>并</w:t>
-      </w:r>
-      <w:r>
-        <w:rPr>
-          <w:sz w:val="24"/>
-          <w:szCs w:val="24"/>
-        </w:rPr>
-        <w:lastRenderedPageBreak/>
-        <w:t>且每个</w:t>
+        <w:t>并且每个</w:t>
       </w:r>
       <w:r>
         <w:rPr>
@@ -1635,7 +1645,6 @@
         <w:spacing w:after="100" w:afterAutospacing="1" w:line="360" w:lineRule="auto"/>
         <w:ind w:left="1260" w:firstLine="420"/>
         <w:rPr>
-          <w:rFonts w:hint="eastAsia"/>
           <w:sz w:val="24"/>
           <w:szCs w:val="24"/>
         </w:rPr>
@@ -2294,7 +2303,6 @@
       <w:pPr>
         <w:spacing w:after="100" w:afterAutospacing="1" w:line="360" w:lineRule="auto"/>
         <w:rPr>
-          <w:rFonts w:hint="eastAsia"/>
           <w:sz w:val="24"/>
           <w:szCs w:val="24"/>
         </w:rPr>
@@ -2383,7 +2391,6 @@
       <w:pPr>
         <w:spacing w:after="100" w:afterAutospacing="1" w:line="360" w:lineRule="auto"/>
         <w:rPr>
-          <w:rFonts w:hint="eastAsia"/>
           <w:b/>
         </w:rPr>
       </w:pPr>
@@ -2572,10 +2579,11 @@
           <w:sz w:val="24"/>
           <w:szCs w:val="24"/>
         </w:rPr>
+        <w:lastRenderedPageBreak/>
         <w:drawing>
           <wp:inline distT="0" distB="0" distL="0" distR="0" wp14:anchorId="1025AC8C" wp14:editId="466766AD">
-            <wp:extent cx="1990725" cy="990600"/>
-            <wp:effectExtent l="0" t="0" r="9525" b="0"/>
+            <wp:extent cx="2496730" cy="1242392"/>
+            <wp:effectExtent l="0" t="0" r="0" b="0"/>
             <wp:docPr id="2" name="图片 2"/>
             <wp:cNvGraphicFramePr>
               <a:graphicFrameLocks xmlns:a="http://schemas.openxmlformats.org/drawingml/2006/main" noChangeAspect="1"/>
@@ -2596,7 +2604,7 @@
                   <pic:spPr>
                     <a:xfrm>
                       <a:off x="0" y="0"/>
-                      <a:ext cx="1990725" cy="990600"/>
+                      <a:ext cx="2507161" cy="1247582"/>
                     </a:xfrm>
                     <a:prstGeom prst="rect">
                       <a:avLst/>
@@ -2624,7 +2632,6 @@
           <w:sz w:val="24"/>
           <w:szCs w:val="24"/>
         </w:rPr>
-        <w:lastRenderedPageBreak/>
         <w:t>但是我们发现在上面的表格图中无法再对这个表格的内容进行相关的压缩处理</w:t>
       </w:r>
       <w:r>
@@ -3163,8 +3170,8 @@
         </w:rPr>
         <w:drawing>
           <wp:inline distT="0" distB="0" distL="0" distR="0" wp14:anchorId="0BFD7C21" wp14:editId="2BBA184E">
-            <wp:extent cx="1495425" cy="733425"/>
-            <wp:effectExtent l="0" t="0" r="9525" b="9525"/>
+            <wp:extent cx="2371063" cy="1162878"/>
+            <wp:effectExtent l="0" t="0" r="0" b="0"/>
             <wp:docPr id="3" name="图片 3"/>
             <wp:cNvGraphicFramePr>
               <a:graphicFrameLocks xmlns:a="http://schemas.openxmlformats.org/drawingml/2006/main" noChangeAspect="1"/>
@@ -3185,7 +3192,7 @@
                   <pic:spPr>
                     <a:xfrm>
                       <a:off x="0" y="0"/>
-                      <a:ext cx="1495425" cy="733425"/>
+                      <a:ext cx="2390121" cy="1172225"/>
                     </a:xfrm>
                     <a:prstGeom prst="rect">
                       <a:avLst/>
@@ -3394,10 +3401,11 @@
           <w:sz w:val="24"/>
           <w:szCs w:val="24"/>
         </w:rPr>
+        <w:lastRenderedPageBreak/>
         <w:drawing>
           <wp:inline distT="0" distB="0" distL="0" distR="0" wp14:anchorId="25FACF1D" wp14:editId="7D92E5E8">
-            <wp:extent cx="2819400" cy="885825"/>
-            <wp:effectExtent l="0" t="0" r="0" b="9525"/>
+            <wp:extent cx="3806687" cy="1196019"/>
+            <wp:effectExtent l="0" t="0" r="3810" b="4445"/>
             <wp:docPr id="4" name="图片 4"/>
             <wp:cNvGraphicFramePr>
               <a:graphicFrameLocks xmlns:a="http://schemas.openxmlformats.org/drawingml/2006/main" noChangeAspect="1"/>
@@ -3418,7 +3426,7 @@
                   <pic:spPr>
                     <a:xfrm>
                       <a:off x="0" y="0"/>
-                      <a:ext cx="2819400" cy="885825"/>
+                      <a:ext cx="3825349" cy="1201883"/>
                     </a:xfrm>
                     <a:prstGeom prst="rect">
                       <a:avLst/>
@@ -3676,15 +3684,7 @@
           <w:sz w:val="24"/>
           <w:szCs w:val="24"/>
         </w:rPr>
-        <w:t>在后序的研究</w:t>
-      </w:r>
-      <w:r>
-        <w:rPr>
-          <w:sz w:val="24"/>
-          <w:szCs w:val="24"/>
-        </w:rPr>
-        <w:lastRenderedPageBreak/>
-        <w:t>中</w:t>
+        <w:t>在后序的研究中</w:t>
       </w:r>
       <w:r>
         <w:rPr>
@@ -3784,8 +3784,8 @@
         </w:rPr>
         <w:drawing>
           <wp:inline distT="0" distB="0" distL="0" distR="0" wp14:anchorId="1E41B02E" wp14:editId="09C079A6">
-            <wp:extent cx="3114675" cy="1066800"/>
-            <wp:effectExtent l="0" t="0" r="9525" b="0"/>
+            <wp:extent cx="4265750" cy="1461052"/>
+            <wp:effectExtent l="0" t="0" r="1905" b="6350"/>
             <wp:docPr id="5" name="图片 5"/>
             <wp:cNvGraphicFramePr>
               <a:graphicFrameLocks xmlns:a="http://schemas.openxmlformats.org/drawingml/2006/main" noChangeAspect="1"/>
@@ -3806,7 +3806,7 @@
                   <pic:spPr>
                     <a:xfrm>
                       <a:off x="0" y="0"/>
-                      <a:ext cx="3114675" cy="1066800"/>
+                      <a:ext cx="4281341" cy="1466392"/>
                     </a:xfrm>
                     <a:prstGeom prst="rect">
                       <a:avLst/>
@@ -4298,7 +4298,6 @@
         <w:ind w:left="420" w:firstLine="420"/>
         <w:jc w:val="center"/>
         <w:rPr>
-          <w:rFonts w:hint="eastAsia"/>
           <w:sz w:val="24"/>
           <w:szCs w:val="24"/>
         </w:rPr>
@@ -4307,9 +4306,10 @@
         <w:rPr>
           <w:noProof/>
         </w:rPr>
+        <w:lastRenderedPageBreak/>
         <w:drawing>
           <wp:inline distT="0" distB="0" distL="0" distR="0" wp14:anchorId="086FAE03" wp14:editId="499302C0">
-            <wp:extent cx="2914650" cy="1352550"/>
+            <wp:extent cx="4025348" cy="1867972"/>
             <wp:effectExtent l="0" t="0" r="0" b="0"/>
             <wp:docPr id="6" name="图片 6"/>
             <wp:cNvGraphicFramePr>
@@ -4331,7 +4331,7 @@
                   <pic:spPr>
                     <a:xfrm>
                       <a:off x="0" y="0"/>
-                      <a:ext cx="2914650" cy="1352550"/>
+                      <a:ext cx="4065032" cy="1886387"/>
                     </a:xfrm>
                     <a:prstGeom prst="rect">
                       <a:avLst/>
@@ -4455,19 +4455,795 @@
         </w:rPr>
         <w:t xml:space="preserve"> </w:t>
       </w:r>
-    </w:p>
-    <w:p>
-      <w:pPr>
-        <w:spacing w:after="100" w:afterAutospacing="1" w:line="360" w:lineRule="auto"/>
-        <w:rPr>
-          <w:b/>
-          <w:sz w:val="24"/>
-          <w:szCs w:val="24"/>
-        </w:rPr>
-      </w:pPr>
-      <w:r>
-        <w:rPr>
-          <w:b/>
+      <w:r>
+        <w:rPr>
+          <w:b/>
+          <w:sz w:val="24"/>
+          <w:szCs w:val="24"/>
+        </w:rPr>
+        <w:t>4.9.2</w:t>
+      </w:r>
+    </w:p>
+    <w:p>
+      <w:pPr>
+        <w:spacing w:after="100" w:afterAutospacing="1" w:line="360" w:lineRule="auto"/>
+        <w:rPr>
+          <w:b/>
+          <w:sz w:val="24"/>
+          <w:szCs w:val="24"/>
+        </w:rPr>
+      </w:pPr>
+      <w:r>
+        <w:rPr>
+          <w:b/>
+          <w:sz w:val="24"/>
+          <w:szCs w:val="24"/>
+        </w:rPr>
+        <w:tab/>
+      </w:r>
+      <w:r>
+        <w:rPr>
+          <w:b/>
+          <w:sz w:val="24"/>
+          <w:szCs w:val="24"/>
+        </w:rPr>
+        <w:t>电脑配置</w:t>
+      </w:r>
+      <w:r>
+        <w:rPr>
+          <w:rFonts w:hint="eastAsia"/>
+          <w:b/>
+          <w:sz w:val="24"/>
+          <w:szCs w:val="24"/>
+        </w:rPr>
+        <w:t>：</w:t>
+      </w:r>
+    </w:p>
+    <w:p>
+      <w:pPr>
+        <w:spacing w:after="100" w:afterAutospacing="1" w:line="360" w:lineRule="auto"/>
+        <w:ind w:left="420" w:firstLine="420"/>
+        <w:rPr>
+          <w:sz w:val="24"/>
+          <w:szCs w:val="24"/>
+        </w:rPr>
+      </w:pPr>
+      <w:r>
+        <w:rPr>
+          <w:rFonts w:hint="eastAsia"/>
+          <w:b/>
+          <w:sz w:val="24"/>
+          <w:szCs w:val="24"/>
+        </w:rPr>
+        <w:t>处理器：</w:t>
+      </w:r>
+      <w:r>
+        <w:rPr>
+          <w:sz w:val="24"/>
+          <w:szCs w:val="24"/>
+        </w:rPr>
+        <w:t>Inter(R) Core(TM) i5-3230M CPU @ 2.60GHz</w:t>
+      </w:r>
+    </w:p>
+    <w:p>
+      <w:pPr>
+        <w:spacing w:after="100" w:afterAutospacing="1" w:line="360" w:lineRule="auto"/>
+        <w:rPr>
+          <w:sz w:val="24"/>
+          <w:szCs w:val="24"/>
+        </w:rPr>
+      </w:pPr>
+      <w:r>
+        <w:rPr>
+          <w:sz w:val="24"/>
+          <w:szCs w:val="24"/>
+        </w:rPr>
+        <w:tab/>
+      </w:r>
+      <w:r>
+        <w:rPr>
+          <w:sz w:val="24"/>
+          <w:szCs w:val="24"/>
+        </w:rPr>
+        <w:tab/>
+        <w:t>RAM</w:t>
+      </w:r>
+      <w:r>
+        <w:rPr>
+          <w:rFonts w:hint="eastAsia"/>
+          <w:sz w:val="24"/>
+          <w:szCs w:val="24"/>
+        </w:rPr>
+        <w:t>：</w:t>
+      </w:r>
+      <w:r>
+        <w:rPr>
+          <w:rFonts w:hint="eastAsia"/>
+          <w:sz w:val="24"/>
+          <w:szCs w:val="24"/>
+        </w:rPr>
+        <w:t>4GB</w:t>
+      </w:r>
+    </w:p>
+    <w:p>
+      <w:pPr>
+        <w:spacing w:after="100" w:afterAutospacing="1" w:line="360" w:lineRule="auto"/>
+        <w:rPr>
+          <w:b/>
+          <w:sz w:val="36"/>
+          <w:szCs w:val="36"/>
+        </w:rPr>
+      </w:pPr>
+      <w:r>
+        <w:rPr>
+          <w:rFonts w:hint="eastAsia"/>
+          <w:b/>
+          <w:sz w:val="36"/>
+          <w:szCs w:val="36"/>
+        </w:rPr>
+        <w:t>实验结果</w:t>
+      </w:r>
+    </w:p>
+    <w:p>
+      <w:pPr>
+        <w:spacing w:after="100" w:afterAutospacing="1" w:line="360" w:lineRule="auto"/>
+        <w:rPr>
+          <w:rFonts w:asciiTheme="minorEastAsia" w:hAnsiTheme="minorEastAsia"/>
+          <w:sz w:val="24"/>
+          <w:szCs w:val="24"/>
+        </w:rPr>
+      </w:pPr>
+      <w:r>
+        <w:rPr>
+          <w:rFonts w:asciiTheme="minorEastAsia" w:hAnsiTheme="minorEastAsia"/>
+          <w:b/>
+          <w:sz w:val="24"/>
+          <w:szCs w:val="24"/>
+        </w:rPr>
+        <w:tab/>
+      </w:r>
+      <w:r>
+        <w:rPr>
+          <w:rFonts w:asciiTheme="minorEastAsia" w:hAnsiTheme="minorEastAsia"/>
+          <w:sz w:val="24"/>
+          <w:szCs w:val="24"/>
+        </w:rPr>
+        <w:t>能够良好的建议正确的索引</w:t>
+      </w:r>
+      <w:r>
+        <w:rPr>
+          <w:rFonts w:asciiTheme="minorEastAsia" w:hAnsiTheme="minorEastAsia" w:hint="eastAsia"/>
+          <w:sz w:val="24"/>
+          <w:szCs w:val="24"/>
+        </w:rPr>
+        <w:t>，</w:t>
+      </w:r>
+      <w:r>
+        <w:rPr>
+          <w:rFonts w:asciiTheme="minorEastAsia" w:hAnsiTheme="minorEastAsia"/>
+          <w:sz w:val="24"/>
+          <w:szCs w:val="24"/>
+        </w:rPr>
+        <w:t>并且利用索引一次或者是两次</w:t>
+      </w:r>
+      <w:r>
+        <w:rPr>
+          <w:rFonts w:asciiTheme="minorEastAsia" w:hAnsiTheme="minorEastAsia" w:hint="eastAsia"/>
+          <w:sz w:val="24"/>
+          <w:szCs w:val="24"/>
+        </w:rPr>
+        <w:t>（至多两次）求出要求两点之间的最短</w:t>
+      </w:r>
+      <w:r>
+        <w:rPr>
+          <w:rFonts w:asciiTheme="minorEastAsia" w:hAnsiTheme="minorEastAsia" w:hint="eastAsia"/>
+          <w:sz w:val="24"/>
+          <w:szCs w:val="24"/>
+        </w:rPr>
+        <w:t>距离</w:t>
+      </w:r>
+      <w:r>
+        <w:rPr>
+          <w:rFonts w:asciiTheme="minorEastAsia" w:hAnsiTheme="minorEastAsia" w:hint="eastAsia"/>
+          <w:sz w:val="24"/>
+          <w:szCs w:val="24"/>
+        </w:rPr>
+        <w:t>。</w:t>
+      </w:r>
+    </w:p>
+    <w:p>
+      <w:pPr>
+        <w:spacing w:after="100" w:afterAutospacing="1" w:line="360" w:lineRule="auto"/>
+        <w:rPr>
+          <w:b/>
+          <w:sz w:val="36"/>
+          <w:szCs w:val="36"/>
+        </w:rPr>
+      </w:pPr>
+      <w:r>
+        <w:rPr>
+          <w:b/>
+          <w:sz w:val="36"/>
+          <w:szCs w:val="36"/>
+        </w:rPr>
+        <w:t>软件界面设计与演示说明</w:t>
+      </w:r>
+    </w:p>
+    <w:p>
+      <w:pPr>
+        <w:spacing w:after="100" w:afterAutospacing="1" w:line="360" w:lineRule="auto"/>
+        <w:rPr>
+          <w:rFonts w:hint="eastAsia"/>
+          <w:b/>
+          <w:sz w:val="30"/>
+          <w:szCs w:val="30"/>
+        </w:rPr>
+      </w:pPr>
+      <w:r>
+        <w:rPr>
+          <w:b/>
+          <w:sz w:val="36"/>
+          <w:szCs w:val="36"/>
+        </w:rPr>
+        <w:tab/>
+      </w:r>
+      <w:r>
+        <w:rPr>
+          <w:b/>
+          <w:sz w:val="30"/>
+          <w:szCs w:val="30"/>
+        </w:rPr>
+        <w:t>直接运行</w:t>
+      </w:r>
+      <w:r>
+        <w:rPr>
+          <w:rFonts w:hint="eastAsia"/>
+          <w:b/>
+          <w:sz w:val="30"/>
+          <w:szCs w:val="30"/>
+        </w:rPr>
+        <w:t>：</w:t>
+      </w:r>
+    </w:p>
+    <w:p>
+      <w:pPr>
+        <w:spacing w:after="100" w:afterAutospacing="1" w:line="360" w:lineRule="auto"/>
+        <w:jc w:val="center"/>
+        <w:rPr>
+          <w:b/>
+          <w:sz w:val="36"/>
+          <w:szCs w:val="36"/>
+        </w:rPr>
+      </w:pPr>
+      <w:r>
+        <w:rPr>
+          <w:b/>
+          <w:noProof/>
+          <w:sz w:val="36"/>
+          <w:szCs w:val="36"/>
+        </w:rPr>
+        <w:lastRenderedPageBreak/>
+        <w:drawing>
+          <wp:inline distT="0" distB="0" distL="0" distR="0">
+            <wp:extent cx="4581939" cy="1731218"/>
+            <wp:effectExtent l="0" t="0" r="0" b="2540"/>
+            <wp:docPr id="8" name="图片 8" descr="C:\Users\rccoder\Documents\GitHub\Hop-Doubling\image\start.png"/>
+            <wp:cNvGraphicFramePr>
+              <a:graphicFrameLocks xmlns:a="http://schemas.openxmlformats.org/drawingml/2006/main" noChangeAspect="1"/>
+            </wp:cNvGraphicFramePr>
+            <a:graphic xmlns:a="http://schemas.openxmlformats.org/drawingml/2006/main">
+              <a:graphicData uri="http://schemas.openxmlformats.org/drawingml/2006/picture">
+                <pic:pic xmlns:pic="http://schemas.openxmlformats.org/drawingml/2006/picture">
+                  <pic:nvPicPr>
+                    <pic:cNvPr id="0" name="Picture 1" descr="C:\Users\rccoder\Documents\GitHub\Hop-Doubling\image\start.png"/>
+                    <pic:cNvPicPr>
+                      <a:picLocks noChangeAspect="1" noChangeArrowheads="1"/>
+                    </pic:cNvPicPr>
+                  </pic:nvPicPr>
+                  <pic:blipFill>
+                    <a:blip r:embed="rId10">
+                      <a:extLst>
+                        <a:ext uri="{28A0092B-C50C-407E-A947-70E740481C1C}">
+                          <a14:useLocalDpi xmlns:a14="http://schemas.microsoft.com/office/drawing/2010/main" val="0"/>
+                        </a:ext>
+                      </a:extLst>
+                    </a:blip>
+                    <a:srcRect/>
+                    <a:stretch>
+                      <a:fillRect/>
+                    </a:stretch>
+                  </pic:blipFill>
+                  <pic:spPr bwMode="auto">
+                    <a:xfrm>
+                      <a:off x="0" y="0"/>
+                      <a:ext cx="4605629" cy="1740169"/>
+                    </a:xfrm>
+                    <a:prstGeom prst="rect">
+                      <a:avLst/>
+                    </a:prstGeom>
+                    <a:noFill/>
+                    <a:ln>
+                      <a:noFill/>
+                    </a:ln>
+                  </pic:spPr>
+                </pic:pic>
+              </a:graphicData>
+            </a:graphic>
+          </wp:inline>
+        </w:drawing>
+      </w:r>
+    </w:p>
+    <w:p>
+      <w:pPr>
+        <w:spacing w:after="100" w:afterAutospacing="1" w:line="360" w:lineRule="auto"/>
+        <w:rPr>
+          <w:b/>
+          <w:sz w:val="30"/>
+          <w:szCs w:val="30"/>
+        </w:rPr>
+      </w:pPr>
+      <w:r>
+        <w:rPr>
+          <w:b/>
+          <w:sz w:val="36"/>
+          <w:szCs w:val="36"/>
+        </w:rPr>
+        <w:tab/>
+      </w:r>
+      <w:r>
+        <w:rPr>
+          <w:b/>
+          <w:sz w:val="30"/>
+          <w:szCs w:val="30"/>
+        </w:rPr>
+        <w:t>两步运行</w:t>
+      </w:r>
+      <w:r>
+        <w:rPr>
+          <w:rFonts w:hint="eastAsia"/>
+          <w:b/>
+          <w:sz w:val="30"/>
+          <w:szCs w:val="30"/>
+        </w:rPr>
+        <w:t>：</w:t>
+      </w:r>
+    </w:p>
+    <w:p>
+      <w:pPr>
+        <w:spacing w:after="100" w:afterAutospacing="1" w:line="360" w:lineRule="auto"/>
+        <w:jc w:val="center"/>
+        <w:rPr>
+          <w:rFonts w:hint="eastAsia"/>
+          <w:b/>
+          <w:sz w:val="30"/>
+          <w:szCs w:val="30"/>
+        </w:rPr>
+      </w:pPr>
+      <w:r>
+        <w:rPr>
+          <w:b/>
+          <w:noProof/>
+          <w:sz w:val="30"/>
+          <w:szCs w:val="30"/>
+        </w:rPr>
+        <w:drawing>
+          <wp:inline distT="0" distB="0" distL="0" distR="0">
+            <wp:extent cx="4420705" cy="1144905"/>
+            <wp:effectExtent l="0" t="0" r="0" b="0"/>
+            <wp:docPr id="9" name="图片 9" descr="C:\Users\rccoder\Documents\GitHub\Hop-Doubling\image\tworun.png"/>
+            <wp:cNvGraphicFramePr>
+              <a:graphicFrameLocks xmlns:a="http://schemas.openxmlformats.org/drawingml/2006/main" noChangeAspect="1"/>
+            </wp:cNvGraphicFramePr>
+            <a:graphic xmlns:a="http://schemas.openxmlformats.org/drawingml/2006/main">
+              <a:graphicData uri="http://schemas.openxmlformats.org/drawingml/2006/picture">
+                <pic:pic xmlns:pic="http://schemas.openxmlformats.org/drawingml/2006/picture">
+                  <pic:nvPicPr>
+                    <pic:cNvPr id="0" name="Picture 2" descr="C:\Users\rccoder\Documents\GitHub\Hop-Doubling\image\tworun.png"/>
+                    <pic:cNvPicPr>
+                      <a:picLocks noChangeAspect="1" noChangeArrowheads="1"/>
+                    </pic:cNvPicPr>
+                  </pic:nvPicPr>
+                  <pic:blipFill>
+                    <a:blip r:embed="rId11">
+                      <a:extLst>
+                        <a:ext uri="{28A0092B-C50C-407E-A947-70E740481C1C}">
+                          <a14:useLocalDpi xmlns:a14="http://schemas.microsoft.com/office/drawing/2010/main" val="0"/>
+                        </a:ext>
+                      </a:extLst>
+                    </a:blip>
+                    <a:srcRect/>
+                    <a:stretch>
+                      <a:fillRect/>
+                    </a:stretch>
+                  </pic:blipFill>
+                  <pic:spPr bwMode="auto">
+                    <a:xfrm>
+                      <a:off x="0" y="0"/>
+                      <a:ext cx="4442003" cy="1150421"/>
+                    </a:xfrm>
+                    <a:prstGeom prst="rect">
+                      <a:avLst/>
+                    </a:prstGeom>
+                    <a:noFill/>
+                    <a:ln>
+                      <a:noFill/>
+                    </a:ln>
+                  </pic:spPr>
+                </pic:pic>
+              </a:graphicData>
+            </a:graphic>
+          </wp:inline>
+        </w:drawing>
+      </w:r>
+    </w:p>
+    <w:p>
+      <w:pPr>
+        <w:spacing w:after="100" w:afterAutospacing="1" w:line="360" w:lineRule="auto"/>
+        <w:rPr>
+          <w:b/>
+          <w:sz w:val="24"/>
+          <w:szCs w:val="24"/>
+        </w:rPr>
+      </w:pPr>
+      <w:r>
+        <w:rPr>
+          <w:b/>
+          <w:sz w:val="24"/>
+          <w:szCs w:val="24"/>
+        </w:rPr>
+        <w:tab/>
+      </w:r>
+      <w:r>
+        <w:rPr>
+          <w:sz w:val="24"/>
+          <w:szCs w:val="24"/>
+        </w:rPr>
+        <w:t>程序运行由简单的</w:t>
+      </w:r>
+      <w:r>
+        <w:rPr>
+          <w:b/>
+          <w:sz w:val="24"/>
+          <w:szCs w:val="24"/>
+        </w:rPr>
+        <w:t>脚本文件</w:t>
+      </w:r>
+      <w:r>
+        <w:rPr>
+          <w:sz w:val="24"/>
+          <w:szCs w:val="24"/>
+        </w:rPr>
+        <w:t>进行控制</w:t>
+      </w:r>
+      <w:r>
+        <w:rPr>
+          <w:rFonts w:hint="eastAsia"/>
+          <w:sz w:val="24"/>
+          <w:szCs w:val="24"/>
+        </w:rPr>
+        <w:t>，</w:t>
+      </w:r>
+      <w:r>
+        <w:rPr>
+          <w:sz w:val="24"/>
+          <w:szCs w:val="24"/>
+        </w:rPr>
+        <w:t>可分为直接运行和分两步运行</w:t>
+      </w:r>
+      <w:r>
+        <w:rPr>
+          <w:rFonts w:hint="eastAsia"/>
+          <w:sz w:val="24"/>
+          <w:szCs w:val="24"/>
+        </w:rPr>
+        <w:t>（先生成数据，然后在运行）。</w:t>
+      </w:r>
+    </w:p>
+    <w:p>
+      <w:pPr>
+        <w:spacing w:after="100" w:afterAutospacing="1" w:line="360" w:lineRule="auto"/>
+        <w:ind w:firstLine="420"/>
+        <w:rPr>
+          <w:sz w:val="24"/>
+          <w:szCs w:val="24"/>
+        </w:rPr>
+      </w:pPr>
+      <w:r>
+        <w:rPr>
+          <w:sz w:val="24"/>
+          <w:szCs w:val="24"/>
+        </w:rPr>
+        <w:t>上图中只给出了程序运行的界面</w:t>
+      </w:r>
+      <w:r>
+        <w:rPr>
+          <w:rFonts w:hint="eastAsia"/>
+          <w:sz w:val="24"/>
+          <w:szCs w:val="24"/>
+        </w:rPr>
+        <w:t>，</w:t>
+      </w:r>
+      <w:r>
+        <w:rPr>
+          <w:sz w:val="24"/>
+          <w:szCs w:val="24"/>
+        </w:rPr>
+        <w:t>正如上面所显示的那样</w:t>
+      </w:r>
+      <w:r>
+        <w:rPr>
+          <w:rFonts w:hint="eastAsia"/>
+          <w:sz w:val="24"/>
+          <w:szCs w:val="24"/>
+        </w:rPr>
+        <w:t>，</w:t>
+      </w:r>
+      <w:r>
+        <w:rPr>
+          <w:sz w:val="24"/>
+          <w:szCs w:val="24"/>
+        </w:rPr>
+        <w:t>会出现程序运行时迭代的次数</w:t>
+      </w:r>
+      <w:r>
+        <w:rPr>
+          <w:rFonts w:hint="eastAsia"/>
+          <w:sz w:val="24"/>
+          <w:szCs w:val="24"/>
+        </w:rPr>
+        <w:t>，</w:t>
+      </w:r>
+      <w:r>
+        <w:rPr>
+          <w:sz w:val="24"/>
+          <w:szCs w:val="24"/>
+        </w:rPr>
+        <w:t>一次最后</w:t>
+      </w:r>
+      <w:r>
+        <w:rPr>
+          <w:sz w:val="24"/>
+          <w:szCs w:val="24"/>
+        </w:rPr>
+        <w:t>按照相关的要求求出两点之间的额最小距离</w:t>
+      </w:r>
+      <w:r>
+        <w:rPr>
+          <w:rFonts w:hint="eastAsia"/>
+          <w:sz w:val="24"/>
+          <w:szCs w:val="24"/>
+        </w:rPr>
+        <w:t>。</w:t>
+      </w:r>
+    </w:p>
+    <w:p>
+      <w:pPr>
+        <w:spacing w:after="100" w:afterAutospacing="1" w:line="360" w:lineRule="auto"/>
+        <w:rPr>
+          <w:sz w:val="24"/>
+          <w:szCs w:val="24"/>
+        </w:rPr>
+      </w:pPr>
+      <w:r>
+        <w:rPr>
+          <w:sz w:val="24"/>
+          <w:szCs w:val="24"/>
+        </w:rPr>
+        <w:tab/>
+      </w:r>
+      <w:r>
+        <w:rPr>
+          <w:sz w:val="24"/>
+          <w:szCs w:val="24"/>
+        </w:rPr>
+        <w:t>关于程序的输入与输出的详细说明见</w:t>
+      </w:r>
+      <w:r>
+        <w:rPr>
+          <w:sz w:val="24"/>
+          <w:szCs w:val="24"/>
+        </w:rPr>
+        <w:t>README.md</w:t>
+      </w:r>
+      <w:r>
+        <w:rPr>
+          <w:rFonts w:hint="eastAsia"/>
+          <w:sz w:val="24"/>
+          <w:szCs w:val="24"/>
+        </w:rPr>
+        <w:t>。</w:t>
+      </w:r>
+    </w:p>
+    <w:p>
+      <w:pPr>
+        <w:spacing w:after="100" w:afterAutospacing="1" w:line="360" w:lineRule="auto"/>
+        <w:rPr>
+          <w:b/>
+          <w:sz w:val="36"/>
+          <w:szCs w:val="36"/>
+        </w:rPr>
+      </w:pPr>
+      <w:r>
+        <w:rPr>
+          <w:b/>
+          <w:sz w:val="36"/>
+          <w:szCs w:val="36"/>
+        </w:rPr>
+        <w:t>结论</w:t>
+      </w:r>
+    </w:p>
+    <w:p>
+      <w:pPr>
+        <w:spacing w:after="100" w:afterAutospacing="1" w:line="360" w:lineRule="auto"/>
+        <w:rPr>
+          <w:sz w:val="24"/>
+          <w:szCs w:val="24"/>
+        </w:rPr>
+      </w:pPr>
+      <w:r>
+        <w:rPr>
+          <w:b/>
+          <w:sz w:val="28"/>
+          <w:szCs w:val="28"/>
+        </w:rPr>
+        <w:tab/>
+      </w:r>
+      <w:r>
+        <w:rPr>
+          <w:sz w:val="24"/>
+          <w:szCs w:val="24"/>
+        </w:rPr>
+        <w:t>通过阅读这篇文章</w:t>
+      </w:r>
+      <w:r>
+        <w:rPr>
+          <w:rFonts w:hint="eastAsia"/>
+          <w:sz w:val="24"/>
+          <w:szCs w:val="24"/>
+        </w:rPr>
+        <w:t>，</w:t>
+      </w:r>
+      <w:r>
+        <w:rPr>
+          <w:rFonts w:hint="eastAsia"/>
+          <w:sz w:val="24"/>
+          <w:szCs w:val="24"/>
+        </w:rPr>
+        <w:t>我了解了在大的无尺度的图中处理两点之间最短距离的问题</w:t>
+      </w:r>
+      <w:r>
+        <w:rPr>
+          <w:rFonts w:hint="eastAsia"/>
+          <w:sz w:val="24"/>
+          <w:szCs w:val="24"/>
+        </w:rPr>
+        <w:t>的一些解决方案</w:t>
+      </w:r>
+      <w:r>
+        <w:rPr>
+          <w:rFonts w:hint="eastAsia"/>
+          <w:sz w:val="24"/>
+          <w:szCs w:val="24"/>
+        </w:rPr>
+        <w:t>。</w:t>
+      </w:r>
+    </w:p>
+    <w:p>
+      <w:pPr>
+        <w:spacing w:after="100" w:afterAutospacing="1" w:line="360" w:lineRule="auto"/>
+        <w:rPr>
+          <w:sz w:val="24"/>
+          <w:szCs w:val="24"/>
+        </w:rPr>
+      </w:pPr>
+      <w:r>
+        <w:rPr>
+          <w:sz w:val="24"/>
+          <w:szCs w:val="24"/>
+        </w:rPr>
+        <w:tab/>
+      </w:r>
+      <w:r>
+        <w:rPr>
+          <w:sz w:val="24"/>
+          <w:szCs w:val="24"/>
+        </w:rPr>
+        <w:t>由于在实际生活中</w:t>
+      </w:r>
+      <w:r>
+        <w:rPr>
+          <w:rFonts w:hint="eastAsia"/>
+          <w:sz w:val="24"/>
+          <w:szCs w:val="24"/>
+        </w:rPr>
+        <w:t>，</w:t>
+      </w:r>
+      <w:r>
+        <w:rPr>
+          <w:sz w:val="24"/>
+          <w:szCs w:val="24"/>
+        </w:rPr>
+        <w:t>我们遇到的图一般是比较大的图</w:t>
+      </w:r>
+      <w:r>
+        <w:rPr>
+          <w:rFonts w:hint="eastAsia"/>
+          <w:sz w:val="24"/>
+          <w:szCs w:val="24"/>
+        </w:rPr>
+        <w:t>，</w:t>
+      </w:r>
+      <w:r>
+        <w:rPr>
+          <w:sz w:val="24"/>
+          <w:szCs w:val="24"/>
+        </w:rPr>
+        <w:t>如果按照小数据那样在需要的时候再进行查找一般是比较耗费时间的</w:t>
+      </w:r>
+      <w:r>
+        <w:rPr>
+          <w:rFonts w:hint="eastAsia"/>
+          <w:sz w:val="24"/>
+          <w:szCs w:val="24"/>
+        </w:rPr>
+        <w:t>，</w:t>
+      </w:r>
+      <w:r>
+        <w:rPr>
+          <w:sz w:val="24"/>
+          <w:szCs w:val="24"/>
+        </w:rPr>
+        <w:t>或者说是不可行的</w:t>
+      </w:r>
+      <w:r>
+        <w:rPr>
+          <w:rFonts w:hint="eastAsia"/>
+          <w:sz w:val="24"/>
+          <w:szCs w:val="24"/>
+        </w:rPr>
+        <w:t>。</w:t>
+      </w:r>
+      <w:r>
+        <w:rPr>
+          <w:sz w:val="24"/>
+          <w:szCs w:val="24"/>
+        </w:rPr>
+        <w:t>因此我们需要按照相关的要求与目的给图建立一个适合的索引</w:t>
+      </w:r>
+      <w:r>
+        <w:rPr>
+          <w:rFonts w:hint="eastAsia"/>
+          <w:sz w:val="24"/>
+          <w:szCs w:val="24"/>
+        </w:rPr>
+        <w:t>，</w:t>
+      </w:r>
+      <w:r>
+        <w:rPr>
+          <w:sz w:val="24"/>
+          <w:szCs w:val="24"/>
+        </w:rPr>
+        <w:t>然后利用索引就能比较方便的求出最后的结果</w:t>
+      </w:r>
+      <w:r>
+        <w:rPr>
+          <w:rFonts w:hint="eastAsia"/>
+          <w:sz w:val="24"/>
+          <w:szCs w:val="24"/>
+        </w:rPr>
+        <w:t>。</w:t>
+      </w:r>
+    </w:p>
+    <w:p>
+      <w:pPr>
+        <w:spacing w:after="100" w:afterAutospacing="1" w:line="360" w:lineRule="auto"/>
+        <w:rPr>
+          <w:sz w:val="24"/>
+          <w:szCs w:val="24"/>
+        </w:rPr>
+      </w:pPr>
+      <w:r>
+        <w:rPr>
           <w:sz w:val="24"/>
           <w:szCs w:val="24"/>
         </w:rPr>
@@ -4476,61 +5252,192 @@
       </w:r>
       <w:r>
         <w:rPr>
-          <w:b/>
-          <w:sz w:val="24"/>
-          <w:szCs w:val="24"/>
-        </w:rPr>
-        <w:t>电脑配置</w:t>
-      </w:r>
-      <w:r>
-        <w:rPr>
-          <w:rFonts w:hint="eastAsia"/>
-          <w:b/>
-          <w:sz w:val="24"/>
-          <w:szCs w:val="24"/>
-        </w:rPr>
-        <w:t>：</w:t>
-      </w:r>
-    </w:p>
-    <w:p>
-      <w:pPr>
-        <w:spacing w:after="100" w:afterAutospacing="1" w:line="360" w:lineRule="auto"/>
-        <w:ind w:left="420" w:firstLine="420"/>
-        <w:rPr>
-          <w:sz w:val="24"/>
-          <w:szCs w:val="24"/>
-        </w:rPr>
-      </w:pPr>
-      <w:r>
-        <w:rPr>
-          <w:rFonts w:hint="eastAsia"/>
-          <w:b/>
-          <w:sz w:val="24"/>
-          <w:szCs w:val="24"/>
-        </w:rPr>
-        <w:t>处理器：</w:t>
-      </w:r>
-      <w:r>
-        <w:rPr>
-          <w:sz w:val="24"/>
-          <w:szCs w:val="24"/>
-        </w:rPr>
-        <w:t>I</w:t>
-      </w:r>
-      <w:bookmarkStart w:id="0" w:name="_GoBack"/>
-      <w:bookmarkEnd w:id="0"/>
-      <w:r>
-        <w:rPr>
-          <w:sz w:val="24"/>
-          <w:szCs w:val="24"/>
-        </w:rPr>
-        <w:t>nter(R) Core(TM) i5-3230M CPU @ 2.60GHz</w:t>
-      </w:r>
-    </w:p>
-    <w:p>
-      <w:pPr>
-        <w:spacing w:after="100" w:afterAutospacing="1" w:line="360" w:lineRule="auto"/>
-        <w:rPr>
+          <w:sz w:val="24"/>
+          <w:szCs w:val="24"/>
+        </w:rPr>
+        <w:t>在这篇文章中提到的就是</w:t>
+      </w:r>
+      <w:r>
+        <w:rPr>
+          <w:rFonts w:hint="eastAsia"/>
+          <w:sz w:val="24"/>
+          <w:szCs w:val="24"/>
+        </w:rPr>
+        <w:t>2 hop</w:t>
+      </w:r>
+      <w:r>
+        <w:rPr>
+          <w:sz w:val="24"/>
+          <w:szCs w:val="24"/>
+        </w:rPr>
+        <w:t xml:space="preserve"> label</w:t>
+      </w:r>
+      <w:r>
+        <w:rPr>
+          <w:rFonts w:hint="eastAsia"/>
+          <w:sz w:val="24"/>
+          <w:szCs w:val="24"/>
+        </w:rPr>
+        <w:t>。这个方法是在之前的</w:t>
+      </w:r>
+      <w:r>
+        <w:rPr>
+          <w:rFonts w:hint="eastAsia"/>
+          <w:sz w:val="24"/>
+          <w:szCs w:val="24"/>
+        </w:rPr>
+        <w:t>is-label</w:t>
+      </w:r>
+      <w:r>
+        <w:rPr>
+          <w:sz w:val="24"/>
+          <w:szCs w:val="24"/>
+        </w:rPr>
+        <w:t>的基础上改进的</w:t>
+      </w:r>
+      <w:r>
+        <w:rPr>
+          <w:rFonts w:hint="eastAsia"/>
+          <w:sz w:val="24"/>
+          <w:szCs w:val="24"/>
+        </w:rPr>
+        <w:t>，</w:t>
+      </w:r>
+      <w:r>
+        <w:rPr>
+          <w:sz w:val="24"/>
+          <w:szCs w:val="24"/>
+        </w:rPr>
+        <w:t>即</w:t>
+      </w:r>
+      <w:r>
+        <w:rPr>
+          <w:sz w:val="24"/>
+          <w:szCs w:val="24"/>
+        </w:rPr>
+        <w:t>为每个</w:t>
+      </w:r>
+      <w:proofErr w:type="gramStart"/>
+      <w:r>
+        <w:rPr>
+          <w:sz w:val="24"/>
+          <w:szCs w:val="24"/>
+        </w:rPr>
+        <w:t>点按照</w:t>
+      </w:r>
+      <w:proofErr w:type="gramEnd"/>
+      <w:r>
+        <w:rPr>
+          <w:sz w:val="24"/>
+          <w:szCs w:val="24"/>
+        </w:rPr>
+        <w:t>他们度的大小进行了排序</w:t>
+      </w:r>
+      <w:r>
+        <w:rPr>
+          <w:rFonts w:hint="eastAsia"/>
+          <w:sz w:val="24"/>
+          <w:szCs w:val="24"/>
+        </w:rPr>
+        <w:t>，</w:t>
+      </w:r>
+      <w:r>
+        <w:rPr>
+          <w:sz w:val="24"/>
+          <w:szCs w:val="24"/>
+        </w:rPr>
+        <w:t>然后依照相关的证明显示要求出最短距离必须在他们按照度排的大小顺序上有一定的规则</w:t>
+      </w:r>
+      <w:r>
+        <w:rPr>
+          <w:rFonts w:hint="eastAsia"/>
+          <w:sz w:val="24"/>
+          <w:szCs w:val="24"/>
+        </w:rPr>
+        <w:t>，</w:t>
+      </w:r>
+      <w:r>
+        <w:rPr>
+          <w:sz w:val="24"/>
+          <w:szCs w:val="24"/>
+        </w:rPr>
+        <w:t>通过推理验证吗</w:t>
+      </w:r>
+      <w:r>
+        <w:rPr>
+          <w:rFonts w:hint="eastAsia"/>
+          <w:sz w:val="24"/>
+          <w:szCs w:val="24"/>
+        </w:rPr>
+        <w:t>，</w:t>
+      </w:r>
+      <w:r>
+        <w:rPr>
+          <w:sz w:val="24"/>
+          <w:szCs w:val="24"/>
+        </w:rPr>
+        <w:t>得出了六条规则</w:t>
+      </w:r>
+      <w:r>
+        <w:rPr>
+          <w:rFonts w:hint="eastAsia"/>
+          <w:sz w:val="24"/>
+          <w:szCs w:val="24"/>
+        </w:rPr>
+        <w:t>，</w:t>
+      </w:r>
+      <w:r>
+        <w:rPr>
+          <w:sz w:val="24"/>
+          <w:szCs w:val="24"/>
+        </w:rPr>
+        <w:t>然后又通过推理</w:t>
+      </w:r>
+      <w:r>
+        <w:rPr>
+          <w:rFonts w:hint="eastAsia"/>
+          <w:sz w:val="24"/>
+          <w:szCs w:val="24"/>
+        </w:rPr>
+        <w:t>，</w:t>
+      </w:r>
+      <w:r>
+        <w:rPr>
+          <w:sz w:val="24"/>
+          <w:szCs w:val="24"/>
+        </w:rPr>
+        <w:t>去掉了两条繁杂的规则</w:t>
+      </w:r>
+      <w:r>
+        <w:rPr>
+          <w:rFonts w:hint="eastAsia"/>
+          <w:sz w:val="24"/>
+          <w:szCs w:val="24"/>
+        </w:rPr>
+        <w:t>（可以由其他规则在迭代后推出）。最后建立了索引，以致在最后求两点之间最短距离的时候是非常方便的</w:t>
+      </w:r>
+      <w:r>
+        <w:rPr>
+          <w:rFonts w:hint="eastAsia"/>
+          <w:sz w:val="24"/>
+          <w:szCs w:val="24"/>
+        </w:rPr>
+        <w:t>，只需对索引进行极为简单的操作即可（基本可以去除运算量）</w:t>
+      </w:r>
+      <w:r>
+        <w:rPr>
+          <w:rFonts w:hint="eastAsia"/>
+          <w:sz w:val="24"/>
+          <w:szCs w:val="24"/>
+        </w:rPr>
+        <w:t>。</w:t>
+      </w:r>
+    </w:p>
+    <w:p>
+      <w:pPr>
+        <w:spacing w:after="100" w:afterAutospacing="1" w:line="360" w:lineRule="auto"/>
+        <w:rPr>
+          <w:rFonts w:hint="eastAsia"/>
           <w:sz w:val="24"/>
           <w:szCs w:val="24"/>
         </w:rPr>
@@ -4547,81 +5454,59 @@
           <w:sz w:val="24"/>
           <w:szCs w:val="24"/>
         </w:rPr>
-        <w:tab/>
-        <w:t>RAM</w:t>
-      </w:r>
-      <w:r>
-        <w:rPr>
-          <w:rFonts w:hint="eastAsia"/>
-          <w:sz w:val="24"/>
-          <w:szCs w:val="24"/>
-        </w:rPr>
-        <w:t>：</w:t>
-      </w:r>
-      <w:r>
-        <w:rPr>
-          <w:rFonts w:hint="eastAsia"/>
-          <w:sz w:val="24"/>
-          <w:szCs w:val="24"/>
-        </w:rPr>
-        <w:t>4GB</w:t>
-      </w:r>
-    </w:p>
-    <w:p>
-      <w:pPr>
-        <w:spacing w:after="100" w:afterAutospacing="1" w:line="360" w:lineRule="auto"/>
-        <w:rPr>
-          <w:b/>
-          <w:sz w:val="36"/>
-          <w:szCs w:val="36"/>
-        </w:rPr>
-      </w:pPr>
-      <w:r>
-        <w:rPr>
-          <w:rFonts w:hint="eastAsia"/>
-          <w:b/>
-          <w:sz w:val="36"/>
-          <w:szCs w:val="36"/>
-        </w:rPr>
-        <w:t>实验结果</w:t>
-      </w:r>
-    </w:p>
-    <w:p>
-      <w:pPr>
-        <w:spacing w:after="100" w:afterAutospacing="1" w:line="360" w:lineRule="auto"/>
-        <w:rPr>
-          <w:b/>
-          <w:sz w:val="36"/>
-          <w:szCs w:val="36"/>
-        </w:rPr>
-      </w:pPr>
-      <w:r>
-        <w:rPr>
-          <w:b/>
-          <w:sz w:val="36"/>
-          <w:szCs w:val="36"/>
-        </w:rPr>
-        <w:t>软件界面设计与演示说明</w:t>
-      </w:r>
-    </w:p>
-    <w:p>
-      <w:pPr>
-        <w:spacing w:after="100" w:afterAutospacing="1" w:line="360" w:lineRule="auto"/>
-        <w:rPr>
-          <w:rFonts w:hint="eastAsia"/>
-          <w:b/>
-          <w:sz w:val="36"/>
-          <w:szCs w:val="36"/>
-        </w:rPr>
-      </w:pPr>
-      <w:r>
-        <w:rPr>
-          <w:b/>
-          <w:sz w:val="36"/>
-          <w:szCs w:val="36"/>
-        </w:rPr>
-        <w:t>结论</w:t>
-      </w:r>
+        <w:t>在编码过程中</w:t>
+      </w:r>
+      <w:r>
+        <w:rPr>
+          <w:rFonts w:hint="eastAsia"/>
+          <w:sz w:val="24"/>
+          <w:szCs w:val="24"/>
+        </w:rPr>
+        <w:t>，我初步了解了面对一篇</w:t>
+      </w:r>
+      <w:r>
+        <w:rPr>
+          <w:rFonts w:hint="eastAsia"/>
+          <w:sz w:val="24"/>
+          <w:szCs w:val="24"/>
+        </w:rPr>
+        <w:t>12</w:t>
+      </w:r>
+      <w:r>
+        <w:rPr>
+          <w:rFonts w:hint="eastAsia"/>
+          <w:sz w:val="24"/>
+          <w:szCs w:val="24"/>
+        </w:rPr>
+        <w:t>页左右的论文应该如何去读与如何去理解。同时，也在很大的意义上加强了</w:t>
+      </w:r>
+      <w:proofErr w:type="spellStart"/>
+      <w:r>
+        <w:rPr>
+          <w:rFonts w:hint="eastAsia"/>
+          <w:sz w:val="24"/>
+          <w:szCs w:val="24"/>
+        </w:rPr>
+        <w:t>cpp</w:t>
+      </w:r>
+      <w:proofErr w:type="spellEnd"/>
+      <w:r>
+        <w:rPr>
+          <w:rFonts w:hint="eastAsia"/>
+          <w:sz w:val="24"/>
+          <w:szCs w:val="24"/>
+        </w:rPr>
+        <w:t>以及一些数据结构与基础算法的联系。</w:t>
+      </w:r>
+    </w:p>
+    <w:p>
+      <w:pPr>
+        <w:spacing w:after="100" w:afterAutospacing="1" w:line="360" w:lineRule="auto"/>
+        <w:rPr>
+          <w:sz w:val="24"/>
+          <w:szCs w:val="24"/>
+        </w:rPr>
+      </w:pPr>
     </w:p>
     <w:sectPr>
       <w:pgSz w:w="11906" w:h="16838"/>
@@ -5031,6 +5916,7 @@
   <w:style w:type="character" w:default="1" w:styleId="a0">
     <w:name w:val="Default Paragraph Font"/>
     <w:uiPriority w:val="1"/>
+    <w:semiHidden/>
     <w:unhideWhenUsed/>
   </w:style>
   <w:style w:type="table" w:default="1" w:styleId="a1">

</xml_diff>